<commit_message>
Added COA assignment, renamed manual
</commit_message>
<xml_diff>
--- a/S4/02. COA/assignment 1.docx
+++ b/S4/02. COA/assignment 1.docx
@@ -49,7 +49,13 @@
         </w:numPr>
       </w:pPr>
       <w:r>
-        <w:t>With the help of a flowchart, illustrate the Non restoring division method for Unsigned Integer 11/3.</w:t>
+        <w:t xml:space="preserve">With the help of </w:t>
+      </w:r>
+      <w:r>
+        <w:t>a flowchart, illustrate the Non-</w:t>
+      </w:r>
+      <w:r>
+        <w:t>restoring division method for Unsigned Integer 11/3.</w:t>
       </w:r>
     </w:p>
     <w:p>
@@ -73,7 +79,7 @@
         </w:numPr>
       </w:pPr>
       <w:r>
-        <w:t>Illustrate the combined input /output interface circuit for a parallel port.</w:t>
+        <w:t>Illustrate the combined input/output interface circuit for a parallel port.</w:t>
       </w:r>
     </w:p>
     <w:p>
@@ -87,11 +93,14 @@
       <w:r>
         <w:t>With the help of an example</w:t>
       </w:r>
+      <w:r>
+        <w:t>, explain Distributed Arbitration scheme.</w:t>
+      </w:r>
+      <w:r>
+        <w:t xml:space="preserve"> </w:t>
+      </w:r>
       <w:bookmarkStart w:id="0" w:name="_GoBack"/>
       <w:bookmarkEnd w:id="0"/>
-      <w:r>
-        <w:t>, explain Distributed Arbitration scheme.</w:t>
-      </w:r>
     </w:p>
     <w:p>
       <w:r>
@@ -379,7 +388,7 @@
     <w:lsdException w:name="Table Web 2" w:semiHidden="1" w:unhideWhenUsed="1"/>
     <w:lsdException w:name="Table Web 3" w:semiHidden="1" w:unhideWhenUsed="1"/>
     <w:lsdException w:name="Balloon Text" w:semiHidden="1" w:unhideWhenUsed="1"/>
-    <w:lsdException w:name="Table Grid" w:semiHidden="1" w:uiPriority="59" w:unhideWhenUsed="1"/>
+    <w:lsdException w:name="Table Grid" w:uiPriority="59"/>
     <w:lsdException w:name="Table Theme" w:semiHidden="1" w:unhideWhenUsed="1"/>
     <w:lsdException w:name="Placeholder Text" w:semiHidden="1"/>
     <w:lsdException w:name="No Spacing" w:uiPriority="1" w:qFormat="1"/>

</xml_diff>